<commit_message>
Se modifica readme y documents
</commit_message>
<xml_diff>
--- a/documents/documentacion-codigo.docx
+++ b/documents/documentacion-codigo.docx
@@ -111,8 +111,6 @@
         </w:rPr>
         <w:t>: sliders al abrirse por primera vez la app.</w:t>
       </w:r>
-      <w:bookmarkStart w:id="0" w:name="_GoBack"/>
-      <w:bookmarkEnd w:id="0"/>
     </w:p>
     <w:p>
       <w:pPr>
@@ -399,6 +397,115 @@
         </w:rPr>
         <w:t>. Ubicación de la ciudad en el mapa.</w:t>
       </w:r>
+    </w:p>
+    <w:p>
+      <w:pPr>
+        <w:rPr>
+          <w:sz w:val="24"/>
+          <w:szCs w:val="24"/>
+          <w:u w:val="single"/>
+        </w:rPr>
+      </w:pPr>
+      <w:r>
+        <w:rPr>
+          <w:sz w:val="24"/>
+          <w:szCs w:val="24"/>
+          <w:u w:val="single"/>
+        </w:rPr>
+        <w:t>Ramas</w:t>
+      </w:r>
+    </w:p>
+    <w:p>
+      <w:pPr>
+        <w:pStyle w:val="Prrafodelista"/>
+        <w:numPr>
+          <w:ilvl w:val="0"/>
+          <w:numId w:val="2"/>
+        </w:numPr>
+        <w:rPr>
+          <w:sz w:val="24"/>
+          <w:szCs w:val="24"/>
+          <w:u w:val="single"/>
+        </w:rPr>
+      </w:pPr>
+      <w:r>
+        <w:rPr>
+          <w:sz w:val="24"/>
+          <w:szCs w:val="24"/>
+        </w:rPr>
+        <w:t>Master: Código principal.</w:t>
+      </w:r>
+    </w:p>
+    <w:p>
+      <w:pPr>
+        <w:pStyle w:val="Prrafodelista"/>
+        <w:numPr>
+          <w:ilvl w:val="0"/>
+          <w:numId w:val="2"/>
+        </w:numPr>
+        <w:rPr>
+          <w:sz w:val="24"/>
+          <w:szCs w:val="24"/>
+          <w:u w:val="single"/>
+        </w:rPr>
+      </w:pPr>
+      <w:r>
+        <w:rPr>
+          <w:sz w:val="24"/>
+          <w:szCs w:val="24"/>
+        </w:rPr>
+        <w:t xml:space="preserve">Api-clima-región: la idea es agregar esta funcionalidad para lograr una mayor precisión de la ubicación y los datos del clima utilizando </w:t>
+      </w:r>
+      <w:proofErr w:type="gramStart"/>
+      <w:r>
+        <w:rPr>
+          <w:sz w:val="24"/>
+          <w:szCs w:val="24"/>
+        </w:rPr>
+        <w:t>la api</w:t>
+      </w:r>
+      <w:proofErr w:type="gramEnd"/>
+      <w:r>
+        <w:rPr>
+          <w:sz w:val="24"/>
+          <w:szCs w:val="24"/>
+        </w:rPr>
+        <w:t xml:space="preserve"> de </w:t>
+      </w:r>
+      <w:proofErr w:type="spellStart"/>
+      <w:r>
+        <w:rPr>
+          <w:sz w:val="24"/>
+          <w:szCs w:val="24"/>
+        </w:rPr>
+        <w:t>OpenCageData</w:t>
+      </w:r>
+      <w:proofErr w:type="spellEnd"/>
+      <w:r>
+        <w:rPr>
+          <w:sz w:val="24"/>
+          <w:szCs w:val="24"/>
+        </w:rPr>
+        <w:t xml:space="preserve"> y </w:t>
+      </w:r>
+      <w:proofErr w:type="spellStart"/>
+      <w:r>
+        <w:rPr>
+          <w:sz w:val="24"/>
+          <w:szCs w:val="24"/>
+        </w:rPr>
+        <w:t>WeatherApi</w:t>
+      </w:r>
+      <w:proofErr w:type="spellEnd"/>
+      <w:r>
+        <w:rPr>
+          <w:sz w:val="24"/>
+          <w:szCs w:val="24"/>
+        </w:rPr>
+        <w:t>.</w:t>
+      </w:r>
+      <w:bookmarkStart w:id="0" w:name="_GoBack"/>
+      <w:bookmarkEnd w:id="0"/>
     </w:p>
     <w:p/>
     <w:sectPr>
@@ -526,8 +633,124 @@
       </w:rPr>
     </w:lvl>
   </w:abstractNum>
+  <w:abstractNum w:abstractNumId="1" w15:restartNumberingAfterBreak="0">
+    <w:nsid w:val="2F5D3D1E"/>
+    <w:multiLevelType w:val="hybridMultilevel"/>
+    <w:tmpl w:val="DF5C5EF4"/>
+    <w:lvl w:ilvl="0" w:tplc="2C0A0001">
+      <w:start w:val="1"/>
+      <w:numFmt w:val="bullet"/>
+      <w:lvlText w:val=""/>
+      <w:lvlJc w:val="left"/>
+      <w:pPr>
+        <w:ind w:left="720" w:hanging="360"/>
+      </w:pPr>
+      <w:rPr>
+        <w:rFonts w:ascii="Symbol" w:hAnsi="Symbol" w:hint="default"/>
+      </w:rPr>
+    </w:lvl>
+    <w:lvl w:ilvl="1" w:tplc="2C0A0003" w:tentative="1">
+      <w:start w:val="1"/>
+      <w:numFmt w:val="bullet"/>
+      <w:lvlText w:val="o"/>
+      <w:lvlJc w:val="left"/>
+      <w:pPr>
+        <w:ind w:left="1440" w:hanging="360"/>
+      </w:pPr>
+      <w:rPr>
+        <w:rFonts w:ascii="Courier New" w:hAnsi="Courier New" w:cs="Courier New" w:hint="default"/>
+      </w:rPr>
+    </w:lvl>
+    <w:lvl w:ilvl="2" w:tplc="2C0A0005" w:tentative="1">
+      <w:start w:val="1"/>
+      <w:numFmt w:val="bullet"/>
+      <w:lvlText w:val=""/>
+      <w:lvlJc w:val="left"/>
+      <w:pPr>
+        <w:ind w:left="2160" w:hanging="360"/>
+      </w:pPr>
+      <w:rPr>
+        <w:rFonts w:ascii="Wingdings" w:hAnsi="Wingdings" w:hint="default"/>
+      </w:rPr>
+    </w:lvl>
+    <w:lvl w:ilvl="3" w:tplc="2C0A0001" w:tentative="1">
+      <w:start w:val="1"/>
+      <w:numFmt w:val="bullet"/>
+      <w:lvlText w:val=""/>
+      <w:lvlJc w:val="left"/>
+      <w:pPr>
+        <w:ind w:left="2880" w:hanging="360"/>
+      </w:pPr>
+      <w:rPr>
+        <w:rFonts w:ascii="Symbol" w:hAnsi="Symbol" w:hint="default"/>
+      </w:rPr>
+    </w:lvl>
+    <w:lvl w:ilvl="4" w:tplc="2C0A0003" w:tentative="1">
+      <w:start w:val="1"/>
+      <w:numFmt w:val="bullet"/>
+      <w:lvlText w:val="o"/>
+      <w:lvlJc w:val="left"/>
+      <w:pPr>
+        <w:ind w:left="3600" w:hanging="360"/>
+      </w:pPr>
+      <w:rPr>
+        <w:rFonts w:ascii="Courier New" w:hAnsi="Courier New" w:cs="Courier New" w:hint="default"/>
+      </w:rPr>
+    </w:lvl>
+    <w:lvl w:ilvl="5" w:tplc="2C0A0005" w:tentative="1">
+      <w:start w:val="1"/>
+      <w:numFmt w:val="bullet"/>
+      <w:lvlText w:val=""/>
+      <w:lvlJc w:val="left"/>
+      <w:pPr>
+        <w:ind w:left="4320" w:hanging="360"/>
+      </w:pPr>
+      <w:rPr>
+        <w:rFonts w:ascii="Wingdings" w:hAnsi="Wingdings" w:hint="default"/>
+      </w:rPr>
+    </w:lvl>
+    <w:lvl w:ilvl="6" w:tplc="2C0A0001" w:tentative="1">
+      <w:start w:val="1"/>
+      <w:numFmt w:val="bullet"/>
+      <w:lvlText w:val=""/>
+      <w:lvlJc w:val="left"/>
+      <w:pPr>
+        <w:ind w:left="5040" w:hanging="360"/>
+      </w:pPr>
+      <w:rPr>
+        <w:rFonts w:ascii="Symbol" w:hAnsi="Symbol" w:hint="default"/>
+      </w:rPr>
+    </w:lvl>
+    <w:lvl w:ilvl="7" w:tplc="2C0A0003" w:tentative="1">
+      <w:start w:val="1"/>
+      <w:numFmt w:val="bullet"/>
+      <w:lvlText w:val="o"/>
+      <w:lvlJc w:val="left"/>
+      <w:pPr>
+        <w:ind w:left="5760" w:hanging="360"/>
+      </w:pPr>
+      <w:rPr>
+        <w:rFonts w:ascii="Courier New" w:hAnsi="Courier New" w:cs="Courier New" w:hint="default"/>
+      </w:rPr>
+    </w:lvl>
+    <w:lvl w:ilvl="8" w:tplc="2C0A0005" w:tentative="1">
+      <w:start w:val="1"/>
+      <w:numFmt w:val="bullet"/>
+      <w:lvlText w:val=""/>
+      <w:lvlJc w:val="left"/>
+      <w:pPr>
+        <w:ind w:left="6480" w:hanging="360"/>
+      </w:pPr>
+      <w:rPr>
+        <w:rFonts w:ascii="Wingdings" w:hAnsi="Wingdings" w:hint="default"/>
+      </w:rPr>
+    </w:lvl>
+  </w:abstractNum>
   <w:num w:numId="1">
     <w:abstractNumId w:val="0"/>
+  </w:num>
+  <w:num w:numId="2">
+    <w:abstractNumId w:val="1"/>
   </w:num>
 </w:numbering>
 </file>

</xml_diff>